<commit_message>
Heat maps of mark's data
</commit_message>
<xml_diff>
--- a/Hypothesis.docx
+++ b/Hypothesis.docx
@@ -169,7 +169,15 @@
         <w:t xml:space="preserve">In addition, </w:t>
       </w:r>
       <w:r>
-        <w:t xml:space="preserve">Mark Koenigsknecht </w:t>
+        <w:t xml:space="preserve">Mark </w:t>
+      </w:r>
+      <w:proofErr w:type="spellStart"/>
+      <w:r>
+        <w:t>Koenigsknecht</w:t>
+      </w:r>
+      <w:proofErr w:type="spellEnd"/>
+      <w:r>
+        <w:t xml:space="preserve"> </w:t>
       </w:r>
       <w:r>
         <w:t xml:space="preserve">also has data that suggests that some </w:t>
@@ -190,8 +198,16 @@
         <w:rPr>
           <w:i/>
         </w:rPr>
-        <w:t>Clostridium clostridioforme</w:t>
-      </w:r>
+        <w:t xml:space="preserve">Clostridium </w:t>
+      </w:r>
+      <w:proofErr w:type="spellStart"/>
+      <w:r>
+        <w:rPr>
+          <w:i/>
+        </w:rPr>
+        <w:t>clostridioforme</w:t>
+      </w:r>
+      <w:proofErr w:type="spellEnd"/>
       <w:r>
         <w:rPr>
           <w:i/>
@@ -228,7 +244,7 @@
         <w:rPr>
           <w:u w:val="single"/>
         </w:rPr>
-        <w:t xml:space="preserve">the gut microbiota that are </w:t>
+        <w:t xml:space="preserve">the gut microbiota </w:t>
       </w:r>
       <w:r>
         <w:rPr>
@@ -252,7 +268,7 @@
         <w:rPr>
           <w:u w:val="single"/>
         </w:rPr>
-        <w:t xml:space="preserve"> to interact with that </w:t>
+        <w:t xml:space="preserve"> to interact with </w:t>
       </w:r>
       <w:r>
         <w:rPr>
@@ -275,14 +291,23 @@
       <w:r>
         <w:t xml:space="preserve"> </w:t>
       </w:r>
+      <w:bookmarkStart w:id="0" w:name="_GoBack"/>
       <w:r>
         <w:t xml:space="preserve">Determine if </w:t>
       </w:r>
       <w:r>
-        <w:t xml:space="preserve">HIO epithelial gene expression </w:t>
-      </w:r>
-      <w:r>
-        <w:t xml:space="preserve"> is </w:t>
+        <w:t xml:space="preserve">HIO epithelial gene </w:t>
+      </w:r>
+      <w:proofErr w:type="gramStart"/>
+      <w:r>
+        <w:t xml:space="preserve">expression </w:t>
+      </w:r>
+      <w:r>
+        <w:t xml:space="preserve"> is</w:t>
+      </w:r>
+      <w:proofErr w:type="gramEnd"/>
+      <w:r>
+        <w:t xml:space="preserve"> </w:t>
       </w:r>
       <w:r>
         <w:t xml:space="preserve">different if it is colonized with the same species of bacteria but isolated from a </w:t>
@@ -290,6 +315,7 @@
       <w:r>
         <w:t xml:space="preserve">human vs. mouse. </w:t>
       </w:r>
+      <w:bookmarkEnd w:id="0"/>
     </w:p>
     <w:p/>
     <w:p>
@@ -321,7 +347,15 @@
         </w:numPr>
       </w:pPr>
       <w:r>
-        <w:t xml:space="preserve">Colonic or Illeal? </w:t>
+        <w:t xml:space="preserve">Colonic or </w:t>
+      </w:r>
+      <w:proofErr w:type="spellStart"/>
+      <w:r>
+        <w:t>Illeal</w:t>
+      </w:r>
+      <w:proofErr w:type="spellEnd"/>
+      <w:r>
+        <w:t xml:space="preserve">? </w:t>
       </w:r>
     </w:p>
     <w:p>
@@ -356,9 +390,11 @@
           <w:numId w:val="2"/>
         </w:numPr>
       </w:pPr>
+      <w:proofErr w:type="spellStart"/>
       <w:r>
         <w:t>Bacteroidetes</w:t>
       </w:r>
+      <w:proofErr w:type="spellEnd"/>
     </w:p>
     <w:p>
       <w:pPr>
@@ -368,8 +404,21 @@
           <w:numId w:val="2"/>
         </w:numPr>
       </w:pPr>
-      <w:r>
-        <w:t>Bacteroides acidofaciens?</w:t>
+      <w:proofErr w:type="spellStart"/>
+      <w:r>
+        <w:t>Bacteroides</w:t>
+      </w:r>
+      <w:proofErr w:type="spellEnd"/>
+      <w:r>
+        <w:t xml:space="preserve"> </w:t>
+      </w:r>
+      <w:proofErr w:type="spellStart"/>
+      <w:r>
+        <w:t>acidofaciens</w:t>
+      </w:r>
+      <w:proofErr w:type="spellEnd"/>
+      <w:r>
+        <w:t>?</w:t>
       </w:r>
     </w:p>
     <w:p>
@@ -380,8 +429,13 @@
           <w:numId w:val="2"/>
         </w:numPr>
       </w:pPr>
-      <w:r>
-        <w:t xml:space="preserve">Parabacteroides? </w:t>
+      <w:proofErr w:type="spellStart"/>
+      <w:r>
+        <w:t>Parabacteroides</w:t>
+      </w:r>
+      <w:proofErr w:type="spellEnd"/>
+      <w:r>
+        <w:t xml:space="preserve">? </w:t>
       </w:r>
     </w:p>
     <w:p>
@@ -392,8 +446,21 @@
           <w:numId w:val="2"/>
         </w:numPr>
       </w:pPr>
-      <w:r>
-        <w:t xml:space="preserve">Barnesiella-like clone ? </w:t>
+      <w:proofErr w:type="spellStart"/>
+      <w:r>
+        <w:t>Barnesiella</w:t>
+      </w:r>
+      <w:proofErr w:type="spellEnd"/>
+      <w:r>
+        <w:t xml:space="preserve">-like </w:t>
+      </w:r>
+      <w:proofErr w:type="gramStart"/>
+      <w:r>
+        <w:t>clone ?</w:t>
+      </w:r>
+      <w:proofErr w:type="gramEnd"/>
+      <w:r>
+        <w:t xml:space="preserve"> </w:t>
       </w:r>
     </w:p>
     <w:p>
@@ -404,9 +471,11 @@
           <w:numId w:val="2"/>
         </w:numPr>
       </w:pPr>
+      <w:proofErr w:type="spellStart"/>
       <w:r>
         <w:t>Firmicutes</w:t>
       </w:r>
+      <w:proofErr w:type="spellEnd"/>
     </w:p>
     <w:p>
       <w:pPr>
@@ -420,8 +489,16 @@
         <w:rPr>
           <w:i/>
         </w:rPr>
-        <w:t>Clostridium clostridioforme</w:t>
-      </w:r>
+        <w:t xml:space="preserve">Clostridium </w:t>
+      </w:r>
+      <w:proofErr w:type="spellStart"/>
+      <w:r>
+        <w:rPr>
+          <w:i/>
+        </w:rPr>
+        <w:t>clostridioforme</w:t>
+      </w:r>
+      <w:proofErr w:type="spellEnd"/>
     </w:p>
     <w:p>
       <w:pPr>
@@ -449,8 +526,13 @@
           <w:numId w:val="2"/>
         </w:numPr>
       </w:pPr>
-      <w:r>
-        <w:t xml:space="preserve">Proteobacteria </w:t>
+      <w:proofErr w:type="spellStart"/>
+      <w:r>
+        <w:t>Proteobacteria</w:t>
+      </w:r>
+      <w:proofErr w:type="spellEnd"/>
+      <w:r>
+        <w:t xml:space="preserve"> </w:t>
       </w:r>
     </w:p>
     <w:p>
@@ -468,12 +550,26 @@
         <w:rPr>
           <w:i/>
         </w:rPr>
-        <w:t xml:space="preserve">E. coli </w:t>
-      </w:r>
+        <w:t xml:space="preserve">E. </w:t>
+      </w:r>
+      <w:proofErr w:type="gramStart"/>
       <w:r>
         <w:rPr>
           <w:i/>
         </w:rPr>
+        <w:t>coli</w:t>
+      </w:r>
+      <w:proofErr w:type="gramEnd"/>
+      <w:r>
+        <w:rPr>
+          <w:i/>
+        </w:rPr>
+        <w:t xml:space="preserve"> </w:t>
+      </w:r>
+      <w:r>
+        <w:rPr>
+          <w:i/>
+        </w:rPr>
         <w:t>(human, mouse, non-host associated?)</w:t>
       </w:r>
     </w:p>
@@ -494,9 +590,14 @@
           <w:numId w:val="2"/>
         </w:numPr>
       </w:pPr>
+      <w:proofErr w:type="spellStart"/>
       <w:r>
         <w:lastRenderedPageBreak/>
-        <w:t xml:space="preserve">Verrucomicrobia </w:t>
+        <w:t>Verrucomicrobia</w:t>
+      </w:r>
+      <w:proofErr w:type="spellEnd"/>
+      <w:r>
+        <w:t xml:space="preserve"> </w:t>
       </w:r>
     </w:p>
     <w:p>
@@ -510,12 +611,28 @@
           <w:i/>
         </w:rPr>
       </w:pPr>
+      <w:proofErr w:type="spellStart"/>
       <w:r>
         <w:rPr>
           <w:i/>
         </w:rPr>
-        <w:t>Akkermansia muciniphila</w:t>
-      </w:r>
+        <w:t>Akkermansia</w:t>
+      </w:r>
+      <w:proofErr w:type="spellEnd"/>
+      <w:r>
+        <w:rPr>
+          <w:i/>
+        </w:rPr>
+        <w:t xml:space="preserve"> </w:t>
+      </w:r>
+      <w:proofErr w:type="spellStart"/>
+      <w:r>
+        <w:rPr>
+          <w:i/>
+        </w:rPr>
+        <w:t>muciniphila</w:t>
+      </w:r>
+      <w:proofErr w:type="spellEnd"/>
     </w:p>
     <w:p>
       <w:pPr>
@@ -541,7 +658,15 @@
         <w:t>Determined</w:t>
       </w:r>
       <w:r>
-        <w:t xml:space="preserve"> by: OD?, mid-log, stationary? </w:t>
+        <w:t xml:space="preserve"> by: OD</w:t>
+      </w:r>
+      <w:proofErr w:type="gramStart"/>
+      <w:r>
+        <w:t>?,</w:t>
+      </w:r>
+      <w:proofErr w:type="gramEnd"/>
+      <w:r>
+        <w:t xml:space="preserve"> mid-log, stationary? </w:t>
       </w:r>
     </w:p>
     <w:p>
@@ -589,10 +714,7 @@
         </w:numPr>
       </w:pPr>
       <w:r>
-        <w:t>Un-f</w:t>
-      </w:r>
-      <w:r>
-        <w:t xml:space="preserve">iltered culture supernatant </w:t>
+        <w:t xml:space="preserve">Un-filtered culture supernatant </w:t>
       </w:r>
     </w:p>
     <w:p>
@@ -604,7 +726,15 @@
         </w:numPr>
       </w:pPr>
       <w:r>
-        <w:t>Incubate HIOs for 12 hrs. post injection</w:t>
+        <w:t xml:space="preserve">Incubate HIOs for 12 hrs. </w:t>
+      </w:r>
+      <w:proofErr w:type="gramStart"/>
+      <w:r>
+        <w:t>post</w:t>
+      </w:r>
+      <w:proofErr w:type="gramEnd"/>
+      <w:r>
+        <w:t xml:space="preserve"> injection</w:t>
       </w:r>
     </w:p>
     <w:p>
@@ -616,7 +746,15 @@
         </w:numPr>
       </w:pPr>
       <w:r>
-        <w:t xml:space="preserve">The lukovac et al. paper incubated for 3hrs. </w:t>
+        <w:t xml:space="preserve">The </w:t>
+      </w:r>
+      <w:proofErr w:type="spellStart"/>
+      <w:r>
+        <w:t>lukovac</w:t>
+      </w:r>
+      <w:proofErr w:type="spellEnd"/>
+      <w:r>
+        <w:t xml:space="preserve"> et al. paper incubated for 3hrs. </w:t>
       </w:r>
     </w:p>
     <w:p>
@@ -628,7 +766,31 @@
         </w:numPr>
       </w:pPr>
       <w:r>
-        <w:t xml:space="preserve">Harvest HIOs into Allprotect (Qiagen:  76405) . </w:t>
+        <w:t xml:space="preserve">Harvest HIOs into </w:t>
+      </w:r>
+      <w:proofErr w:type="spellStart"/>
+      <w:r>
+        <w:t>Allprotect</w:t>
+      </w:r>
+      <w:proofErr w:type="spellEnd"/>
+      <w:r>
+        <w:t xml:space="preserve"> (</w:t>
+      </w:r>
+      <w:proofErr w:type="spellStart"/>
+      <w:r>
+        <w:t>Qiagen</w:t>
+      </w:r>
+      <w:proofErr w:type="spellEnd"/>
+      <w:r>
+        <w:t>:  76405</w:t>
+      </w:r>
+      <w:proofErr w:type="gramStart"/>
+      <w:r>
+        <w:t>) .</w:t>
+      </w:r>
+      <w:proofErr w:type="gramEnd"/>
+      <w:r>
+        <w:t xml:space="preserve"> </w:t>
       </w:r>
     </w:p>
     <w:p>
@@ -660,8 +822,13 @@
         </w:numPr>
       </w:pPr>
       <w:r>
-        <w:t>HIO gene expression by microarray or RNAseq</w:t>
-      </w:r>
+        <w:t xml:space="preserve">HIO gene expression by microarray or </w:t>
+      </w:r>
+      <w:proofErr w:type="spellStart"/>
+      <w:r>
+        <w:t>RNAseq</w:t>
+      </w:r>
+      <w:proofErr w:type="spellEnd"/>
     </w:p>
     <w:p>
       <w:pPr>
@@ -684,7 +851,15 @@
         </w:numPr>
       </w:pPr>
       <w:r>
-        <w:t xml:space="preserve"> anti-microbial peptide production</w:t>
+        <w:t xml:space="preserve"> </w:t>
+      </w:r>
+      <w:proofErr w:type="gramStart"/>
+      <w:r>
+        <w:t>anti</w:t>
+      </w:r>
+      <w:proofErr w:type="gramEnd"/>
+      <w:r>
+        <w:t>-microbial peptide production</w:t>
       </w:r>
     </w:p>
     <w:p>
@@ -695,8 +870,15 @@
           <w:numId w:val="3"/>
         </w:numPr>
       </w:pPr>
-      <w:r>
-        <w:t xml:space="preserve">mucin </w:t>
+      <w:proofErr w:type="spellStart"/>
+      <w:proofErr w:type="gramStart"/>
+      <w:r>
+        <w:t>mucin</w:t>
+      </w:r>
+      <w:proofErr w:type="spellEnd"/>
+      <w:proofErr w:type="gramEnd"/>
+      <w:r>
+        <w:t xml:space="preserve"> </w:t>
       </w:r>
     </w:p>
     <w:p>
@@ -707,8 +889,13 @@
           <w:numId w:val="3"/>
         </w:numPr>
       </w:pPr>
-      <w:r>
-        <w:t xml:space="preserve">cellular metabolism? </w:t>
+      <w:proofErr w:type="gramStart"/>
+      <w:r>
+        <w:t>cellular</w:t>
+      </w:r>
+      <w:proofErr w:type="gramEnd"/>
+      <w:r>
+        <w:t xml:space="preserve"> metabolism? </w:t>
       </w:r>
     </w:p>
     <w:p>
@@ -755,11 +942,14 @@
           <w:numId w:val="3"/>
         </w:numPr>
       </w:pPr>
-      <w:r>
-        <w:t xml:space="preserve">Mucin structure </w:t>
-      </w:r>
-      <w:bookmarkStart w:id="0" w:name="_GoBack"/>
-      <w:bookmarkEnd w:id="0"/>
+      <w:proofErr w:type="spellStart"/>
+      <w:r>
+        <w:t>Mucin</w:t>
+      </w:r>
+      <w:proofErr w:type="spellEnd"/>
+      <w:r>
+        <w:t xml:space="preserve"> structure </w:t>
+      </w:r>
     </w:p>
     <w:p>
       <w:pPr>
@@ -853,10 +1043,10 @@
             <v:path o:extrusionok="f" gradientshapeok="t" o:connecttype="rect"/>
             <o:lock v:ext="edit" aspectratio="t"/>
           </v:shapetype>
-          <v:shape id="_x0000_i1034" type="#_x0000_t75" style="width:464pt;height:547pt" o:ole="">
+          <v:shape id="_x0000_i1025" type="#_x0000_t75" style="width:464pt;height:547pt" o:ole="">
             <v:imagedata r:id="rId7" o:title=""/>
           </v:shape>
-          <o:OLEObject Type="Embed" ProgID="Excel.Sheet.12" ShapeID="_x0000_i1034" DrawAspect="Content" ObjectID="_1350972463" r:id="rId8"/>
+          <o:OLEObject Type="Embed" ProgID="Excel.Sheet.12" ShapeID="_x0000_i1025" DrawAspect="Content" ObjectID="_1364885666" r:id="rId8"/>
         </w:object>
       </w:r>
     </w:p>
@@ -1934,7 +2124,7 @@
 </file>
 
 <file path=customXml/itemProps1.xml><?xml version="1.0" encoding="utf-8"?>
-<ds:datastoreItem xmlns:ds="http://schemas.openxmlformats.org/officeDocument/2006/customXml" ds:itemID="{7F08579A-2FC0-D443-B534-CBC3AC213649}">
+<ds:datastoreItem xmlns:ds="http://schemas.openxmlformats.org/officeDocument/2006/customXml" ds:itemID="{210B1181-4E54-474C-AD50-58B27E1FA2E0}">
   <ds:schemaRefs>
     <ds:schemaRef ds:uri="http://schemas.openxmlformats.org/officeDocument/2006/bibliography"/>
   </ds:schemaRefs>

</xml_diff>